<commit_message>
change in code syntax
</commit_message>
<xml_diff>
--- a/wwr/documents/push-togithub.docx
+++ b/wwr/documents/push-togithub.docx
@@ -32,13 +32,8 @@
     <w:p/>
     <w:p>
       <w:r>
-        <w:t xml:space="preserve">PS C:\Users\ldsga\Documents\wdd130&gt; git </w:t>
-      </w:r>
-      <w:proofErr w:type="gramStart"/>
-      <w:r>
-        <w:t>add .</w:t>
-      </w:r>
-      <w:proofErr w:type="gramEnd"/>
+        <w:t>PS C:\Users\ldsga\Documents\wdd130&gt; git add .</w:t>
+      </w:r>
     </w:p>
     <w:p>
       <w:r>
@@ -68,15 +63,7 @@
     </w:p>
     <w:p>
       <w:r>
-        <w:t xml:space="preserve"> 3 files changed, 2 </w:t>
-      </w:r>
-      <w:proofErr w:type="gramStart"/>
-      <w:r>
-        <w:t>insertions(</w:t>
-      </w:r>
-      <w:proofErr w:type="gramEnd"/>
-      <w:r>
-        <w:t>+)</w:t>
+        <w:t xml:space="preserve"> 3 files changed, 2 insertions(+)</w:t>
       </w:r>
     </w:p>
     <w:p>
@@ -139,23 +126,7 @@
     </w:p>
     <w:p>
       <w:r>
-        <w:t xml:space="preserve">   0014c</w:t>
-      </w:r>
-      <w:proofErr w:type="gramStart"/>
-      <w:r>
-        <w:t>96..</w:t>
-      </w:r>
-      <w:proofErr w:type="gramEnd"/>
-      <w:r>
-        <w:t>e</w:t>
-      </w:r>
-      <w:proofErr w:type="gramStart"/>
-      <w:r>
-        <w:t>354821  main</w:t>
-      </w:r>
-      <w:proofErr w:type="gramEnd"/>
-      <w:r>
-        <w:t xml:space="preserve"> -&gt; main</w:t>
+        <w:t xml:space="preserve">   0014c96..e354821  main -&gt; main</w:t>
       </w:r>
     </w:p>
     <w:p>
@@ -163,6 +134,406 @@
         <w:t>PS C:\Users\ldsga\Documents\wdd130&gt;</w:t>
       </w:r>
     </w:p>
+    <w:p/>
+    <w:p/>
+    <w:p/>
+    <w:p/>
+    <w:p/>
+    <w:p/>
+    <w:p/>
+    <w:p/>
+    <w:p/>
+    <w:p/>
+    <w:p>
+      <w:r>
+        <w:lastRenderedPageBreak/>
+        <w:t>:root {</w:t>
+      </w:r>
+    </w:p>
+    <w:p>
+      <w:r>
+        <w:t>  --primary-color: #E5ECE9; /* This is a muted, greyish color with a slight brown undertone. */</w:t>
+      </w:r>
+    </w:p>
+    <w:p>
+      <w:r>
+        <w:t>  --secondary-color: #D6D1CD; /* This color is a warm, beige-like shade with a slight grey undertone. */</w:t>
+      </w:r>
+    </w:p>
+    <w:p>
+      <w:r>
+        <w:t>  --accent1-color: #969A97; /* This is a pale, creamy white color with a slight green undertone. */</w:t>
+      </w:r>
+    </w:p>
+    <w:p>
+      <w:r>
+        <w:t>  --accent2-color: #C60F78; /* This is a deep, rich magenta color with a strong pink undertone. */</w:t>
+      </w:r>
+    </w:p>
+    <w:p>
+      <w:r>
+        <w:t>  --heading-font: "Open Sans";</w:t>
+      </w:r>
+    </w:p>
+    <w:p>
+      <w:r>
+        <w:t>  --body-font: "Montserrat";</w:t>
+      </w:r>
+    </w:p>
+    <w:p>
+      <w:r>
+        <w:t>}</w:t>
+      </w:r>
+    </w:p>
+    <w:p>
+      <w:r>
+        <w:t>header {</w:t>
+      </w:r>
+    </w:p>
+    <w:p>
+      <w:r>
+        <w:t>    /* background-color: var(--secondary-color); */</w:t>
+      </w:r>
+    </w:p>
+    <w:p>
+      <w:r>
+        <w:t>    color: var(--accent2-color);</w:t>
+      </w:r>
+    </w:p>
+    <w:p>
+      <w:r>
+        <w:t>}</w:t>
+      </w:r>
+    </w:p>
+    <w:p>
+      <w:r>
+        <w:t>* {</w:t>
+      </w:r>
+    </w:p>
+    <w:p>
+      <w:r>
+        <w:t>    margin: 0;</w:t>
+      </w:r>
+    </w:p>
+    <w:p>
+      <w:r>
+        <w:t>    padding: 0;</w:t>
+      </w:r>
+    </w:p>
+    <w:p>
+      <w:r>
+        <w:t>    box-sizing: border-box;</w:t>
+      </w:r>
+    </w:p>
+    <w:p>
+      <w:r>
+        <w:t>}</w:t>
+      </w:r>
+    </w:p>
+    <w:p/>
+    <w:p>
+      <w:r>
+        <w:t>body {</w:t>
+      </w:r>
+    </w:p>
+    <w:p>
+      <w:r>
+        <w:t>    font-family: var(--body-font);</w:t>
+      </w:r>
+    </w:p>
+    <w:p>
+      <w:r>
+        <w:t>    color: var(--accent1-color);</w:t>
+      </w:r>
+    </w:p>
+    <w:p>
+      <w:r>
+        <w:t>}</w:t>
+      </w:r>
+    </w:p>
+    <w:p>
+      <w:r>
+        <w:t>header, main, footer {</w:t>
+      </w:r>
+    </w:p>
+    <w:p>
+      <w:r>
+        <w:t>    width: 840px;</w:t>
+      </w:r>
+    </w:p>
+    <w:p>
+      <w:r>
+        <w:t>    margin: 0 auto;</w:t>
+      </w:r>
+    </w:p>
+    <w:p>
+      <w:r>
+        <w:t>}/*This CSS selector header, main, footer { targets three different HTML elements simultaneously by using a comma to specify each of these child elements of the document body*/</w:t>
+      </w:r>
+    </w:p>
+    <w:p>
+      <w:r>
+        <w:t>h1, h2, p {</w:t>
+      </w:r>
+    </w:p>
+    <w:p>
+      <w:r>
+        <w:lastRenderedPageBreak/>
+        <w:t>    font-family: var(--heading-font);</w:t>
+      </w:r>
+    </w:p>
+    <w:p>
+      <w:r>
+        <w:t>    color: black;</w:t>
+      </w:r>
+    </w:p>
+    <w:p>
+      <w:r>
+        <w:t>}</w:t>
+      </w:r>
+    </w:p>
+    <w:p>
+      <w:r>
+        <w:t>nav, p, section, article {</w:t>
+      </w:r>
+    </w:p>
+    <w:p>
+      <w:r>
+        <w:t>    margin: 16px;</w:t>
+      </w:r>
+    </w:p>
+    <w:p>
+      <w:r>
+        <w:t>    padding: 8px;</w:t>
+      </w:r>
+    </w:p>
+    <w:p>
+      <w:r>
+        <w:t>}/*Styles some basic, consistent margin and padding declarations for the nav, paragraph, section, and article elements*/</w:t>
+      </w:r>
+    </w:p>
+    <w:p>
+      <w:r>
+        <w:t>.</w:t>
+      </w:r>
+      <w:proofErr w:type="spellStart"/>
+      <w:r>
+        <w:t>headNav</w:t>
+      </w:r>
+      <w:proofErr w:type="spellEnd"/>
+      <w:r>
+        <w:t xml:space="preserve"> {</w:t>
+      </w:r>
+    </w:p>
+    <w:p>
+      <w:r>
+        <w:t xml:space="preserve">    background-image: </w:t>
+      </w:r>
+      <w:proofErr w:type="spellStart"/>
+      <w:r>
+        <w:t>url</w:t>
+      </w:r>
+      <w:proofErr w:type="spellEnd"/>
+      <w:r>
+        <w:t>(../images/wwr-image5.webp);</w:t>
+      </w:r>
+    </w:p>
+    <w:p>
+      <w:r>
+        <w:t>    background-repeat: no-repeat;</w:t>
+      </w:r>
+    </w:p>
+    <w:p>
+      <w:r>
+        <w:t>    background-size: contain;</w:t>
+      </w:r>
+    </w:p>
+    <w:p>
+      <w:r>
+        <w:t>    height: 350px;</w:t>
+      </w:r>
+    </w:p>
+    <w:p>
+      <w:r>
+        <w:t>    padding-top: 40px;</w:t>
+      </w:r>
+    </w:p>
+    <w:p>
+      <w:r>
+        <w:t>}</w:t>
+      </w:r>
+    </w:p>
+    <w:p>
+      <w:r>
+        <w:t>.</w:t>
+      </w:r>
+      <w:proofErr w:type="spellStart"/>
+      <w:r>
+        <w:t>navCon</w:t>
+      </w:r>
+      <w:proofErr w:type="spellEnd"/>
+      <w:r>
+        <w:t xml:space="preserve"> {</w:t>
+      </w:r>
+    </w:p>
+    <w:p>
+      <w:r>
+        <w:t>    width: 73%;</w:t>
+      </w:r>
+    </w:p>
+    <w:p>
+      <w:r>
+        <w:t>}</w:t>
+      </w:r>
+    </w:p>
+    <w:p>
+      <w:r>
+        <w:t>.</w:t>
+      </w:r>
+      <w:proofErr w:type="spellStart"/>
+      <w:r>
+        <w:t>navTit</w:t>
+      </w:r>
+      <w:proofErr w:type="spellEnd"/>
+      <w:r>
+        <w:t xml:space="preserve"> {</w:t>
+      </w:r>
+    </w:p>
+    <w:p>
+      <w:r>
+        <w:t>    padding: 5px;</w:t>
+      </w:r>
+    </w:p>
+    <w:p>
+      <w:r>
+        <w:t>    background-color: #0000006b;</w:t>
+      </w:r>
+    </w:p>
+    <w:p>
+      <w:r>
+        <w:t>    text-align: center;</w:t>
+      </w:r>
+    </w:p>
+    <w:p>
+      <w:r>
+        <w:t>}</w:t>
+      </w:r>
+    </w:p>
+    <w:p>
+      <w:r>
+        <w:t>.</w:t>
+      </w:r>
+      <w:proofErr w:type="spellStart"/>
+      <w:r>
+        <w:t>navTit</w:t>
+      </w:r>
+      <w:proofErr w:type="spellEnd"/>
+      <w:r>
+        <w:t xml:space="preserve"> h1 {</w:t>
+      </w:r>
+    </w:p>
+    <w:p>
+      <w:r>
+        <w:t>    color: white;</w:t>
+      </w:r>
+    </w:p>
+    <w:p>
+      <w:r>
+        <w:t>}</w:t>
+      </w:r>
+    </w:p>
+    <w:p>
+      <w:r>
+        <w:t>.</w:t>
+      </w:r>
+      <w:proofErr w:type="spellStart"/>
+      <w:r>
+        <w:t>socialmedia</w:t>
+      </w:r>
+      <w:proofErr w:type="spellEnd"/>
+      <w:r>
+        <w:t xml:space="preserve"> a {</w:t>
+      </w:r>
+    </w:p>
+    <w:p>
+      <w:r>
+        <w:t>    text-decoration: none;</w:t>
+      </w:r>
+    </w:p>
+    <w:p>
+      <w:r>
+        <w:t>}/*Removes the underlines from the social media image links in the footer.*/</w:t>
+      </w:r>
+    </w:p>
+    <w:p>
+      <w:r>
+        <w:lastRenderedPageBreak/>
+        <w:t>.</w:t>
+      </w:r>
+      <w:proofErr w:type="spellStart"/>
+      <w:r>
+        <w:t>secNacCon</w:t>
+      </w:r>
+      <w:proofErr w:type="spellEnd"/>
+      <w:r>
+        <w:t xml:space="preserve"> {</w:t>
+      </w:r>
+    </w:p>
+    <w:p>
+      <w:r>
+        <w:t>    background-color: #2a70b591;</w:t>
+      </w:r>
+    </w:p>
+    <w:p>
+      <w:r>
+        <w:t>    display: flex;</w:t>
+      </w:r>
+    </w:p>
+    <w:p>
+      <w:r>
+        <w:t>    padding: 10px;</w:t>
+      </w:r>
+    </w:p>
+    <w:p>
+      <w:r>
+        <w:t>    margin-top: 20px;</w:t>
+      </w:r>
+    </w:p>
+    <w:p>
+      <w:r>
+        <w:t>    align-items: center;    </w:t>
+      </w:r>
+    </w:p>
+    <w:p>
+      <w:r>
+        <w:t>}</w:t>
+      </w:r>
+    </w:p>
+    <w:p>
+      <w:r>
+        <w:t>.</w:t>
+      </w:r>
+      <w:proofErr w:type="spellStart"/>
+      <w:r>
+        <w:t>secNacCon</w:t>
+      </w:r>
+      <w:proofErr w:type="spellEnd"/>
+      <w:r>
+        <w:t xml:space="preserve"> p {</w:t>
+      </w:r>
+    </w:p>
+    <w:p>
+      <w:r>
+        <w:t>    color: white;</w:t>
+      </w:r>
+    </w:p>
+    <w:p>
+      <w:r>
+        <w:t>}</w:t>
+      </w:r>
+    </w:p>
+    <w:p/>
+    <w:p/>
     <w:sectPr>
       <w:pgSz w:w="12240" w:h="15840"/>
       <w:pgMar w:top="1440" w:right="1440" w:bottom="1440" w:left="1440" w:header="720" w:footer="720" w:gutter="0"/>
@@ -776,7 +1147,6 @@
   <w:style w:type="character" w:default="1" w:styleId="DefaultParagraphFont">
     <w:name w:val="Default Paragraph Font"/>
     <w:uiPriority w:val="1"/>
-    <w:semiHidden/>
     <w:unhideWhenUsed/>
   </w:style>
   <w:style w:type="table" w:default="1" w:styleId="TableNormal">

</xml_diff>